<commit_message>
Promenjeni neki nazivi funkcija
</commit_message>
<xml_diff>
--- a/Izvestaj.docx
+++ b/Izvestaj.docx
@@ -1,6 +1,6 @@
 
 <file path=word/document.xml><?xml version="1.0" encoding="utf-8"?>
-<w:document xmlns:wpc="http://schemas.microsoft.com/office/word/2010/wordprocessingCanvas" xmlns:cx="http://schemas.microsoft.com/office/drawing/2014/chartex" xmlns:cx1="http://schemas.microsoft.com/office/drawing/2015/9/8/chartex" xmlns:cx2="http://schemas.microsoft.com/office/drawing/2015/10/21/chartex" xmlns:cx3="http://schemas.microsoft.com/office/drawing/2016/5/9/chartex" xmlns:cx4="http://schemas.microsoft.com/office/drawing/2016/5/10/chartex" xmlns:cx5="http://schemas.microsoft.com/office/drawing/2016/5/11/chartex" xmlns:cx6="http://schemas.microsoft.com/office/drawing/2016/5/12/chartex" xmlns:cx7="http://schemas.microsoft.com/office/drawing/2016/5/13/chartex" xmlns:cx8="http://schemas.microsoft.com/office/drawing/2016/5/14/chartex" xmlns:mc="http://schemas.openxmlformats.org/markup-compatibility/2006" xmlns:aink="http://schemas.microsoft.com/office/drawing/2016/ink" xmlns:am3d="http://schemas.microsoft.com/office/drawing/2017/model3d" xmlns:o="urn:schemas-microsoft-com:office:office" xmlns:r="http://schemas.openxmlformats.org/officeDocument/2006/relationships" xmlns:m="http://schemas.openxmlformats.org/officeDocument/2006/math" xmlns:v="urn:schemas-microsoft-com:vml" xmlns:wp14="http://schemas.microsoft.com/office/word/2010/wordprocessingDrawing" xmlns:wp="http://schemas.openxmlformats.org/drawingml/2006/wordprocessingDrawing" xmlns:w10="urn:schemas-microsoft-com:office:word" xmlns:w="http://schemas.openxmlformats.org/wordprocessingml/2006/main" xmlns:w14="http://schemas.microsoft.com/office/word/2010/wordml" xmlns:w15="http://schemas.microsoft.com/office/word/2012/wordml" xmlns:w16cex="http://schemas.microsoft.com/office/word/2018/wordml/cex" xmlns:w16cid="http://schemas.microsoft.com/office/word/2016/wordml/cid" xmlns:w16="http://schemas.microsoft.com/office/word/2018/wordml" xmlns:w16se="http://schemas.microsoft.com/office/word/2015/wordml/symex" xmlns:wpg="http://schemas.microsoft.com/office/word/2010/wordprocessingGroup" xmlns:wpi="http://schemas.microsoft.com/office/word/2010/wordprocessingInk" xmlns:wne="http://schemas.microsoft.com/office/word/2006/wordml" xmlns:wps="http://schemas.microsoft.com/office/word/2010/wordprocessingShape" mc:Ignorable="w14 w15 w16se w16cid w16 w16cex wp14">
+<w:document xmlns:wpc="http://schemas.microsoft.com/office/word/2010/wordprocessingCanvas" xmlns:mc="http://schemas.openxmlformats.org/markup-compatibility/2006" xmlns:o="urn:schemas-microsoft-com:office:office" xmlns:r="http://schemas.openxmlformats.org/officeDocument/2006/relationships" xmlns:m="http://schemas.openxmlformats.org/officeDocument/2006/math" xmlns:v="urn:schemas-microsoft-com:vml" xmlns:wp14="http://schemas.microsoft.com/office/word/2010/wordprocessingDrawing" xmlns:wp="http://schemas.openxmlformats.org/drawingml/2006/wordprocessingDrawing" xmlns:w10="urn:schemas-microsoft-com:office:word" xmlns:w="http://schemas.openxmlformats.org/wordprocessingml/2006/main" xmlns:w14="http://schemas.microsoft.com/office/word/2010/wordml" xmlns:w15="http://schemas.microsoft.com/office/word/2012/wordml" xmlns:wpg="http://schemas.microsoft.com/office/word/2010/wordprocessingGroup" xmlns:wpi="http://schemas.microsoft.com/office/word/2010/wordprocessingInk" xmlns:wne="http://schemas.microsoft.com/office/word/2006/wordml" xmlns:wps="http://schemas.microsoft.com/office/word/2010/wordprocessingShape" mc:Ignorable="w14 w15 wp14">
   <w:body>
     <w:p>
       <w:pPr>
@@ -120,6 +120,8 @@
           <w:lang w:val="sr-Latn-RS"/>
         </w:rPr>
       </w:pPr>
+      <w:bookmarkStart w:id="0" w:name="_GoBack"/>
+      <w:bookmarkEnd w:id="0"/>
     </w:p>
     <w:p>
       <w:pPr>
@@ -425,40 +427,841 @@
           <w:szCs w:val="24"/>
           <w:lang w:val="sr-Latn-RS"/>
         </w:rPr>
-        <w:t>novaIgra (n igracXiliO)</w:t>
-      </w:r>
-    </w:p>
-    <w:p>
-      <w:pPr>
-        <w:rPr>
-          <w:sz w:val="24"/>
-          <w:szCs w:val="24"/>
-          <w:lang w:val="sr-Latn-RS"/>
-        </w:rPr>
-      </w:pPr>
-      <w:r>
-        <w:rPr>
-          <w:sz w:val="24"/>
-          <w:szCs w:val="24"/>
-          <w:lang w:val="sr-Latn-RS"/>
-        </w:rPr>
-        <w:t>D</w:t>
-      </w:r>
-      <w:r>
-        <w:rPr>
-          <w:sz w:val="24"/>
-          <w:szCs w:val="24"/>
-          <w:lang w:val="sr-Latn-RS"/>
-        </w:rPr>
-        <w:t>efiniše promenljive potrebne za funkcionisanje igre</w:t>
-      </w:r>
-      <w:r>
-        <w:rPr>
-          <w:sz w:val="24"/>
-          <w:szCs w:val="24"/>
-          <w:lang w:val="sr-Latn-RS"/>
-        </w:rPr>
-        <w:t>. Argumenti: n – veličina kocke; igracXiliO – određuje da li čovek igra prvi ili ne</w:t>
+        <w:t>vratiRed(lista brojac)</w:t>
+      </w:r>
+    </w:p>
+    <w:p>
+      <w:pPr>
+        <w:rPr>
+          <w:sz w:val="24"/>
+          <w:szCs w:val="24"/>
+          <w:lang w:val="sr-Latn-RS"/>
+        </w:rPr>
+      </w:pPr>
+      <w:r>
+        <w:rPr>
+          <w:sz w:val="24"/>
+          <w:szCs w:val="24"/>
+          <w:lang w:val="sr-Latn-RS"/>
+        </w:rPr>
+        <w:t>Funkcija koja iz svake podliste „vadi“ odredjeni broj elemenata, onoliko koliko se prosledi argumentu brojac.</w:t>
+      </w:r>
+    </w:p>
+    <w:p>
+      <w:pPr>
+        <w:rPr>
+          <w:sz w:val="24"/>
+          <w:szCs w:val="24"/>
+          <w:lang w:val="sr-Latn-RS"/>
+        </w:rPr>
+      </w:pPr>
+    </w:p>
+    <w:p>
+      <w:pPr>
+        <w:rPr>
+          <w:i/>
+          <w:iCs/>
+          <w:color w:val="FF0000"/>
+          <w:sz w:val="24"/>
+          <w:szCs w:val="24"/>
+          <w:lang w:val="sr-Latn-RS"/>
+        </w:rPr>
+      </w:pPr>
+      <w:r>
+        <w:rPr>
+          <w:i/>
+          <w:iCs/>
+          <w:color w:val="FF0000"/>
+          <w:sz w:val="24"/>
+          <w:szCs w:val="24"/>
+          <w:lang w:val="sr-Latn-RS"/>
+        </w:rPr>
+        <w:t>vratielemente</w:t>
+      </w:r>
+      <w:r>
+        <w:rPr>
+          <w:i/>
+          <w:iCs/>
+          <w:color w:val="FF0000"/>
+          <w:sz w:val="24"/>
+          <w:szCs w:val="24"/>
+          <w:lang w:val="sr-Latn-RS"/>
+        </w:rPr>
+        <w:t xml:space="preserve"> (</w:t>
+      </w:r>
+      <w:r>
+        <w:rPr>
+          <w:i/>
+          <w:iCs/>
+          <w:color w:val="FF0000"/>
+          <w:sz w:val="24"/>
+          <w:szCs w:val="24"/>
+          <w:lang w:val="sr-Latn-RS"/>
+        </w:rPr>
+        <w:t>lista brojac</w:t>
+      </w:r>
+      <w:r>
+        <w:rPr>
+          <w:i/>
+          <w:iCs/>
+          <w:color w:val="FF0000"/>
+          <w:sz w:val="24"/>
+          <w:szCs w:val="24"/>
+          <w:lang w:val="sr-Latn-RS"/>
+        </w:rPr>
+        <w:t>)</w:t>
+      </w:r>
+    </w:p>
+    <w:p>
+      <w:pPr>
+        <w:rPr>
+          <w:sz w:val="24"/>
+          <w:szCs w:val="24"/>
+          <w:lang w:val="sr-Latn-RS"/>
+        </w:rPr>
+      </w:pPr>
+      <w:r>
+        <w:rPr>
+          <w:sz w:val="24"/>
+          <w:szCs w:val="24"/>
+          <w:lang w:val="sr-Latn-RS"/>
+        </w:rPr>
+        <w:t>Ova funkcija je zaduzena za vracanje elementa iz liste. Poziva se u funkciji vratiRed, kako bismo vratili onoliko elemenata koliko jedan red u interfejsu treba da ispise, iz razloga sto se broj elemenata u svakom redu menja.</w:t>
+      </w:r>
+    </w:p>
+    <w:p>
+      <w:pPr>
+        <w:rPr>
+          <w:sz w:val="24"/>
+          <w:szCs w:val="24"/>
+          <w:lang w:val="sr-Latn-RS"/>
+        </w:rPr>
+      </w:pPr>
+    </w:p>
+    <w:p>
+      <w:pPr>
+        <w:rPr>
+          <w:i/>
+          <w:iCs/>
+          <w:color w:val="FF0000"/>
+          <w:sz w:val="24"/>
+          <w:szCs w:val="24"/>
+          <w:lang w:val="sr-Latn-RS"/>
+        </w:rPr>
+      </w:pPr>
+      <w:r>
+        <w:rPr>
+          <w:i/>
+          <w:iCs/>
+          <w:color w:val="FF0000"/>
+          <w:sz w:val="24"/>
+          <w:szCs w:val="24"/>
+          <w:lang w:val="sr-Latn-RS"/>
+        </w:rPr>
+        <w:t>sortirajTablu(lista brojac &amp;optional(p 1))</w:t>
+      </w:r>
+    </w:p>
+    <w:p>
+      <w:pPr>
+        <w:rPr>
+          <w:sz w:val="24"/>
+          <w:szCs w:val="24"/>
+          <w:lang w:val="sr-Latn-RS"/>
+        </w:rPr>
+      </w:pPr>
+      <w:r>
+        <w:rPr>
+          <w:sz w:val="24"/>
+          <w:szCs w:val="24"/>
+          <w:lang w:val="sr-Latn-RS"/>
+        </w:rPr>
+        <w:t>Funkcija koja vraca sortiranu tablu kako bi bila pogodna za kasnije prikazivanje, od argumenata uzima celu tablu (lista), brojac i opcioni argument koji pomaze pri sortiranju drugog dela table ciji se elementi smanjuju (sredina ima najvise elemenata).</w:t>
+      </w:r>
+    </w:p>
+    <w:p>
+      <w:pPr>
+        <w:rPr>
+          <w:sz w:val="24"/>
+          <w:szCs w:val="24"/>
+          <w:lang w:val="sr-Latn-RS"/>
+        </w:rPr>
+      </w:pPr>
+    </w:p>
+    <w:p>
+      <w:pPr>
+        <w:rPr>
+          <w:i/>
+          <w:iCs/>
+          <w:color w:val="FF0000"/>
+          <w:sz w:val="24"/>
+          <w:szCs w:val="24"/>
+          <w:lang w:val="sr-Latn-RS"/>
+        </w:rPr>
+      </w:pPr>
+      <w:r>
+        <w:rPr>
+          <w:i/>
+          <w:iCs/>
+          <w:color w:val="FF0000"/>
+          <w:sz w:val="24"/>
+          <w:szCs w:val="24"/>
+          <w:lang w:val="sr-Latn-RS"/>
+        </w:rPr>
+        <w:lastRenderedPageBreak/>
+        <w:t>brisiRed (lista brojac</w:t>
+      </w:r>
+      <w:r>
+        <w:rPr>
+          <w:i/>
+          <w:iCs/>
+          <w:color w:val="FF0000"/>
+          <w:sz w:val="24"/>
+          <w:szCs w:val="24"/>
+          <w:lang w:val="sr-Latn-RS"/>
+        </w:rPr>
+        <w:t>)</w:t>
+      </w:r>
+    </w:p>
+    <w:p>
+      <w:pPr>
+        <w:rPr>
+          <w:sz w:val="24"/>
+          <w:szCs w:val="24"/>
+          <w:lang w:val="sr-Latn-RS"/>
+        </w:rPr>
+      </w:pPr>
+      <w:r>
+        <w:rPr>
+          <w:sz w:val="24"/>
+          <w:szCs w:val="24"/>
+          <w:lang w:val="sr-Latn-RS"/>
+        </w:rPr>
+        <w:t>Brise podlistu iz liste koja je vec prikazana.</w:t>
+      </w:r>
+    </w:p>
+    <w:p>
+      <w:pPr>
+        <w:rPr>
+          <w:sz w:val="24"/>
+          <w:szCs w:val="24"/>
+          <w:lang w:val="sr-Latn-RS"/>
+        </w:rPr>
+      </w:pPr>
+    </w:p>
+    <w:p>
+      <w:pPr>
+        <w:rPr>
+          <w:i/>
+          <w:iCs/>
+          <w:color w:val="FF0000"/>
+          <w:sz w:val="24"/>
+          <w:szCs w:val="24"/>
+          <w:lang w:val="sr-Latn-RS"/>
+        </w:rPr>
+      </w:pPr>
+      <w:r>
+        <w:rPr>
+          <w:i/>
+          <w:iCs/>
+          <w:color w:val="FF0000"/>
+          <w:sz w:val="24"/>
+          <w:szCs w:val="24"/>
+          <w:lang w:val="sr-Latn-RS"/>
+        </w:rPr>
+        <w:t>brisiIzSvakogReda (lista brojac</w:t>
+      </w:r>
+      <w:r>
+        <w:rPr>
+          <w:i/>
+          <w:iCs/>
+          <w:color w:val="FF0000"/>
+          <w:sz w:val="24"/>
+          <w:szCs w:val="24"/>
+          <w:lang w:val="sr-Latn-RS"/>
+        </w:rPr>
+        <w:t>)</w:t>
+      </w:r>
+    </w:p>
+    <w:p>
+      <w:pPr>
+        <w:rPr>
+          <w:sz w:val="24"/>
+          <w:szCs w:val="24"/>
+          <w:lang w:val="sr-Latn-RS"/>
+        </w:rPr>
+      </w:pPr>
+      <w:r>
+        <w:rPr>
+          <w:sz w:val="24"/>
+          <w:szCs w:val="24"/>
+          <w:lang w:val="sr-Latn-RS"/>
+        </w:rPr>
+        <w:t>Kako funkcija vratiRed ne bi vracala iste elemente svaki put, ova funkcija to resava.</w:t>
+      </w:r>
+      <w:r>
+        <w:rPr>
+          <w:sz w:val="24"/>
+          <w:szCs w:val="24"/>
+          <w:lang w:val="sr-Latn-RS"/>
+        </w:rPr>
+        <w:t xml:space="preserve"> Poziva funkciju brisiRed, kako bi se rekurzivno primenilo brisanje za svaku od 4 podlista glavne table.</w:t>
+      </w:r>
+    </w:p>
+    <w:p>
+      <w:pPr>
+        <w:rPr>
+          <w:sz w:val="24"/>
+          <w:szCs w:val="24"/>
+          <w:lang w:val="sr-Latn-RS"/>
+        </w:rPr>
+      </w:pPr>
+    </w:p>
+    <w:p>
+      <w:pPr>
+        <w:rPr>
+          <w:i/>
+          <w:iCs/>
+          <w:color w:val="FF0000"/>
+          <w:sz w:val="24"/>
+          <w:szCs w:val="24"/>
+          <w:lang w:val="sr-Latn-RS"/>
+        </w:rPr>
+      </w:pPr>
+      <w:r>
+        <w:rPr>
+          <w:i/>
+          <w:iCs/>
+          <w:color w:val="FF0000"/>
+          <w:sz w:val="24"/>
+          <w:szCs w:val="24"/>
+          <w:lang w:val="sr-Latn-RS"/>
+        </w:rPr>
+        <w:t>stampaj_listu</w:t>
+      </w:r>
+      <w:r>
+        <w:rPr>
+          <w:i/>
+          <w:iCs/>
+          <w:color w:val="FF0000"/>
+          <w:sz w:val="24"/>
+          <w:szCs w:val="24"/>
+          <w:lang w:val="sr-Latn-RS"/>
+        </w:rPr>
+        <w:t xml:space="preserve"> (</w:t>
+      </w:r>
+      <w:r>
+        <w:rPr>
+          <w:i/>
+          <w:iCs/>
+          <w:color w:val="FF0000"/>
+          <w:sz w:val="24"/>
+          <w:szCs w:val="24"/>
+          <w:lang w:val="sr-Latn-RS"/>
+        </w:rPr>
+        <w:t>l brojac</w:t>
+      </w:r>
+      <w:r>
+        <w:rPr>
+          <w:i/>
+          <w:iCs/>
+          <w:color w:val="FF0000"/>
+          <w:sz w:val="24"/>
+          <w:szCs w:val="24"/>
+          <w:lang w:val="sr-Latn-RS"/>
+        </w:rPr>
+        <w:t>)</w:t>
+      </w:r>
+    </w:p>
+    <w:p>
+      <w:pPr>
+        <w:rPr>
+          <w:sz w:val="24"/>
+          <w:szCs w:val="24"/>
+          <w:lang w:val="sr-Latn-RS"/>
+        </w:rPr>
+      </w:pPr>
+      <w:r>
+        <w:rPr>
+          <w:sz w:val="24"/>
+          <w:szCs w:val="24"/>
+          <w:lang w:val="sr-Latn-RS"/>
+        </w:rPr>
+        <w:t>Funkcija sluzi za stampanje prvog dela table i sredine. U odnosu na argument brojac prikazuje odredjeni broj razmaka pre prikaza elementa.</w:t>
+      </w:r>
+    </w:p>
+    <w:p>
+      <w:pPr>
+        <w:rPr>
+          <w:sz w:val="24"/>
+          <w:szCs w:val="24"/>
+          <w:lang w:val="sr-Latn-RS"/>
+        </w:rPr>
+      </w:pPr>
+    </w:p>
+    <w:p>
+      <w:pPr>
+        <w:rPr>
+          <w:i/>
+          <w:iCs/>
+          <w:color w:val="FF0000"/>
+          <w:sz w:val="24"/>
+          <w:szCs w:val="24"/>
+          <w:lang w:val="sr-Latn-RS"/>
+        </w:rPr>
+      </w:pPr>
+      <w:r>
+        <w:rPr>
+          <w:i/>
+          <w:iCs/>
+          <w:color w:val="FF0000"/>
+          <w:sz w:val="24"/>
+          <w:szCs w:val="24"/>
+          <w:lang w:val="sr-Latn-RS"/>
+        </w:rPr>
+        <w:t>stampaj_listu_dole</w:t>
+      </w:r>
+      <w:r>
+        <w:rPr>
+          <w:i/>
+          <w:iCs/>
+          <w:color w:val="FF0000"/>
+          <w:sz w:val="24"/>
+          <w:szCs w:val="24"/>
+          <w:lang w:val="sr-Latn-RS"/>
+        </w:rPr>
+        <w:t xml:space="preserve"> (</w:t>
+      </w:r>
+      <w:r>
+        <w:rPr>
+          <w:i/>
+          <w:iCs/>
+          <w:color w:val="FF0000"/>
+          <w:sz w:val="24"/>
+          <w:szCs w:val="24"/>
+          <w:lang w:val="sr-Latn-RS"/>
+        </w:rPr>
+        <w:t>l brojac</w:t>
+      </w:r>
+      <w:r>
+        <w:rPr>
+          <w:i/>
+          <w:iCs/>
+          <w:color w:val="FF0000"/>
+          <w:sz w:val="24"/>
+          <w:szCs w:val="24"/>
+          <w:lang w:val="sr-Latn-RS"/>
+        </w:rPr>
+        <w:t>)</w:t>
+      </w:r>
+    </w:p>
+    <w:p>
+      <w:pPr>
+        <w:rPr>
+          <w:sz w:val="24"/>
+          <w:szCs w:val="24"/>
+          <w:lang w:val="sr-Latn-RS"/>
+        </w:rPr>
+      </w:pPr>
+      <w:r>
+        <w:rPr>
+          <w:sz w:val="24"/>
+          <w:szCs w:val="24"/>
+          <w:lang w:val="sr-Latn-RS"/>
+        </w:rPr>
+        <w:t>Kao i prethodna funkcija, ova funkcija sluzi za stampanje donjeg dela tabele.</w:t>
+      </w:r>
+    </w:p>
+    <w:p>
+      <w:pPr>
+        <w:rPr>
+          <w:sz w:val="24"/>
+          <w:szCs w:val="24"/>
+          <w:lang w:val="sr-Latn-RS"/>
+        </w:rPr>
+      </w:pPr>
+    </w:p>
+    <w:p>
+      <w:pPr>
+        <w:rPr>
+          <w:i/>
+          <w:iCs/>
+          <w:color w:val="FF0000"/>
+          <w:sz w:val="24"/>
+          <w:szCs w:val="24"/>
+          <w:lang w:val="sr-Latn-RS"/>
+        </w:rPr>
+      </w:pPr>
+      <w:r>
+        <w:rPr>
+          <w:i/>
+          <w:iCs/>
+          <w:color w:val="FF0000"/>
+          <w:sz w:val="24"/>
+          <w:szCs w:val="24"/>
+          <w:lang w:val="sr-Latn-RS"/>
+        </w:rPr>
+        <w:t>stampa</w:t>
+      </w:r>
+      <w:r>
+        <w:rPr>
+          <w:i/>
+          <w:iCs/>
+          <w:color w:val="FF0000"/>
+          <w:sz w:val="24"/>
+          <w:szCs w:val="24"/>
+          <w:lang w:val="sr-Latn-RS"/>
+        </w:rPr>
+        <w:t xml:space="preserve"> (</w:t>
+      </w:r>
+      <w:r>
+        <w:rPr>
+          <w:i/>
+          <w:iCs/>
+          <w:color w:val="FF0000"/>
+          <w:sz w:val="24"/>
+          <w:szCs w:val="24"/>
+          <w:lang w:val="sr-Latn-RS"/>
+        </w:rPr>
+        <w:t>lista brojac &amp;optional(p 0)</w:t>
+      </w:r>
+      <w:r>
+        <w:rPr>
+          <w:i/>
+          <w:iCs/>
+          <w:color w:val="FF0000"/>
+          <w:sz w:val="24"/>
+          <w:szCs w:val="24"/>
+          <w:lang w:val="sr-Latn-RS"/>
+        </w:rPr>
+        <w:t>)</w:t>
+      </w:r>
+    </w:p>
+    <w:p>
+      <w:pPr>
+        <w:rPr>
+          <w:sz w:val="24"/>
+          <w:szCs w:val="24"/>
+          <w:lang w:val="sr-Latn-RS"/>
+        </w:rPr>
+      </w:pPr>
+      <w:r>
+        <w:rPr>
+          <w:sz w:val="24"/>
+          <w:szCs w:val="24"/>
+          <w:lang w:val="sr-Latn-RS"/>
+        </w:rPr>
+        <w:t>Glavna funkcija za sam prikaz table, od argumenata uzima celu tablu, brojac i opcioni argument koji sluzi za proveru koju funkciju za prikazivanje cemo pozvati, stampaj_listu ili stampaj_listu_dole, u prevodu kako bismo znali kada smo stigli do</w:t>
+      </w:r>
+      <w:r>
+        <w:rPr>
+          <w:sz w:val="24"/>
+          <w:szCs w:val="24"/>
+          <w:lang w:val="sr-Latn-RS"/>
+        </w:rPr>
+        <w:t xml:space="preserve"> polovine. Rezultat ove funkcije je prikazana tabla.</w:t>
+      </w:r>
+    </w:p>
+    <w:p>
+      <w:pPr>
+        <w:rPr>
+          <w:sz w:val="24"/>
+          <w:szCs w:val="24"/>
+          <w:lang w:val="sr-Latn-RS"/>
+        </w:rPr>
+      </w:pPr>
+    </w:p>
+    <w:p>
+      <w:pPr>
+        <w:rPr>
+          <w:i/>
+          <w:iCs/>
+          <w:color w:val="FF0000"/>
+          <w:sz w:val="24"/>
+          <w:szCs w:val="24"/>
+          <w:lang w:val="sr-Latn-RS"/>
+        </w:rPr>
+      </w:pPr>
+      <w:r>
+        <w:rPr>
+          <w:i/>
+          <w:iCs/>
+          <w:color w:val="FF0000"/>
+          <w:sz w:val="24"/>
+          <w:szCs w:val="24"/>
+          <w:lang w:val="sr-Latn-RS"/>
+        </w:rPr>
+        <w:t>lepPrikazListe</w:t>
+      </w:r>
+      <w:r>
+        <w:rPr>
+          <w:i/>
+          <w:iCs/>
+          <w:color w:val="FF0000"/>
+          <w:sz w:val="24"/>
+          <w:szCs w:val="24"/>
+          <w:lang w:val="sr-Latn-RS"/>
+        </w:rPr>
+        <w:t xml:space="preserve"> (</w:t>
+      </w:r>
+      <w:r>
+        <w:rPr>
+          <w:i/>
+          <w:iCs/>
+          <w:color w:val="FF0000"/>
+          <w:sz w:val="24"/>
+          <w:szCs w:val="24"/>
+          <w:lang w:val="sr-Latn-RS"/>
+        </w:rPr>
+        <w:t>lista</w:t>
+      </w:r>
+      <w:r>
+        <w:rPr>
+          <w:i/>
+          <w:iCs/>
+          <w:color w:val="FF0000"/>
+          <w:sz w:val="24"/>
+          <w:szCs w:val="24"/>
+          <w:lang w:val="sr-Latn-RS"/>
+        </w:rPr>
+        <w:t>)</w:t>
+      </w:r>
+    </w:p>
+    <w:p>
+      <w:pPr>
+        <w:rPr>
+          <w:sz w:val="24"/>
+          <w:szCs w:val="24"/>
+          <w:lang w:val="sr-Latn-RS"/>
+        </w:rPr>
+      </w:pPr>
+      <w:r>
+        <w:rPr>
+          <w:sz w:val="24"/>
+          <w:szCs w:val="24"/>
+          <w:lang w:val="sr-Latn-RS"/>
+        </w:rPr>
+        <w:t>Stampa elemente prosledjene liste</w:t>
+      </w:r>
+    </w:p>
+    <w:p>
+      <w:pPr>
+        <w:rPr>
+          <w:sz w:val="24"/>
+          <w:szCs w:val="24"/>
+          <w:lang w:val="sr-Latn-RS"/>
+        </w:rPr>
+      </w:pPr>
+    </w:p>
+    <w:p>
+      <w:pPr>
+        <w:rPr>
+          <w:i/>
+          <w:iCs/>
+          <w:color w:val="FF0000"/>
+          <w:sz w:val="24"/>
+          <w:szCs w:val="24"/>
+          <w:lang w:val="sr-Latn-RS"/>
+        </w:rPr>
+      </w:pPr>
+      <w:r>
+        <w:rPr>
+          <w:i/>
+          <w:iCs/>
+          <w:color w:val="FF0000"/>
+          <w:sz w:val="24"/>
+          <w:szCs w:val="24"/>
+          <w:lang w:val="sr-Latn-RS"/>
+        </w:rPr>
+        <w:t>prikaziSlova</w:t>
+      </w:r>
+      <w:r>
+        <w:rPr>
+          <w:i/>
+          <w:iCs/>
+          <w:color w:val="FF0000"/>
+          <w:sz w:val="24"/>
+          <w:szCs w:val="24"/>
+          <w:lang w:val="sr-Latn-RS"/>
+        </w:rPr>
+        <w:t xml:space="preserve"> (</w:t>
+      </w:r>
+      <w:r>
+        <w:rPr>
+          <w:i/>
+          <w:iCs/>
+          <w:color w:val="FF0000"/>
+          <w:sz w:val="24"/>
+          <w:szCs w:val="24"/>
+          <w:lang w:val="sr-Latn-RS"/>
+        </w:rPr>
+        <w:t>lista</w:t>
+      </w:r>
+      <w:r>
+        <w:rPr>
+          <w:i/>
+          <w:iCs/>
+          <w:color w:val="FF0000"/>
+          <w:sz w:val="24"/>
+          <w:szCs w:val="24"/>
+          <w:lang w:val="sr-Latn-RS"/>
+        </w:rPr>
+        <w:t>)</w:t>
+      </w:r>
+    </w:p>
+    <w:p>
+      <w:pPr>
+        <w:rPr>
+          <w:sz w:val="24"/>
+          <w:szCs w:val="24"/>
+          <w:lang w:val="sr-Latn-RS"/>
+        </w:rPr>
+      </w:pPr>
+      <w:r>
+        <w:rPr>
+          <w:sz w:val="24"/>
+          <w:szCs w:val="24"/>
+          <w:lang w:val="sr-Latn-RS"/>
+        </w:rPr>
+        <w:t>S</w:t>
+      </w:r>
+      <w:r>
+        <w:rPr>
+          <w:sz w:val="24"/>
+          <w:szCs w:val="24"/>
+          <w:lang w:val="sr-Latn-RS"/>
+        </w:rPr>
+        <w:t>luzi za prikazivanje slova iznad i ispod tabele. Poziva funkciju prikaziSlovaPomocna kako bi se nakon svakog cetvrtog elementa liste napravio razmak.</w:t>
+      </w:r>
+    </w:p>
+    <w:p>
+      <w:pPr>
+        <w:rPr>
+          <w:sz w:val="24"/>
+          <w:szCs w:val="24"/>
+          <w:lang w:val="sr-Latn-RS"/>
+        </w:rPr>
+      </w:pPr>
+    </w:p>
+    <w:p>
+      <w:pPr>
+        <w:rPr>
+          <w:i/>
+          <w:iCs/>
+          <w:color w:val="FF0000"/>
+          <w:sz w:val="24"/>
+          <w:szCs w:val="24"/>
+          <w:lang w:val="sr-Latn-RS"/>
+        </w:rPr>
+      </w:pPr>
+      <w:r>
+        <w:rPr>
+          <w:i/>
+          <w:iCs/>
+          <w:color w:val="FF0000"/>
+          <w:sz w:val="24"/>
+          <w:szCs w:val="24"/>
+          <w:lang w:val="sr-Latn-RS"/>
+        </w:rPr>
+        <w:t>prikaziSlovaPomocna</w:t>
+      </w:r>
+      <w:r>
+        <w:rPr>
+          <w:i/>
+          <w:iCs/>
+          <w:color w:val="FF0000"/>
+          <w:sz w:val="24"/>
+          <w:szCs w:val="24"/>
+          <w:lang w:val="sr-Latn-RS"/>
+        </w:rPr>
+        <w:t xml:space="preserve"> (</w:t>
+      </w:r>
+      <w:r>
+        <w:rPr>
+          <w:i/>
+          <w:iCs/>
+          <w:color w:val="FF0000"/>
+          <w:sz w:val="24"/>
+          <w:szCs w:val="24"/>
+          <w:lang w:val="sr-Latn-RS"/>
+        </w:rPr>
+        <w:t>lista</w:t>
+      </w:r>
+      <w:r>
+        <w:rPr>
+          <w:i/>
+          <w:iCs/>
+          <w:color w:val="FF0000"/>
+          <w:sz w:val="24"/>
+          <w:szCs w:val="24"/>
+          <w:lang w:val="sr-Latn-RS"/>
+        </w:rPr>
+        <w:t>)</w:t>
+      </w:r>
+    </w:p>
+    <w:p>
+      <w:pPr>
+        <w:rPr>
+          <w:sz w:val="24"/>
+          <w:szCs w:val="24"/>
+          <w:lang w:val="sr-Latn-RS"/>
+        </w:rPr>
+      </w:pPr>
+      <w:r>
+        <w:rPr>
+          <w:sz w:val="24"/>
+          <w:szCs w:val="24"/>
+          <w:lang w:val="sr-Latn-RS"/>
+        </w:rPr>
+        <w:t>Stampa elemente koji su prosledjeni kao lista.</w:t>
+      </w:r>
+    </w:p>
+    <w:p>
+      <w:pPr>
+        <w:rPr>
+          <w:i/>
+          <w:iCs/>
+          <w:color w:val="FF0000"/>
+          <w:sz w:val="24"/>
+          <w:szCs w:val="24"/>
+          <w:lang w:val="sr-Latn-RS"/>
+        </w:rPr>
+      </w:pPr>
+      <w:r>
+        <w:rPr>
+          <w:i/>
+          <w:iCs/>
+          <w:color w:val="FF0000"/>
+          <w:sz w:val="24"/>
+          <w:szCs w:val="24"/>
+          <w:lang w:val="sr-Latn-RS"/>
+        </w:rPr>
+        <w:lastRenderedPageBreak/>
+        <w:t>krajIgre ()</w:t>
+      </w:r>
+    </w:p>
+    <w:p>
+      <w:pPr>
+        <w:rPr>
+          <w:sz w:val="24"/>
+          <w:szCs w:val="24"/>
+          <w:lang w:val="sr-Latn-RS"/>
+        </w:rPr>
+      </w:pPr>
+      <w:r>
+        <w:rPr>
+          <w:sz w:val="24"/>
+          <w:szCs w:val="24"/>
+          <w:lang w:val="sr-Latn-RS"/>
+        </w:rPr>
+        <w:t>P</w:t>
+      </w:r>
+      <w:r>
+        <w:rPr>
+          <w:sz w:val="24"/>
+          <w:szCs w:val="24"/>
+          <w:lang w:val="sr-Latn-RS"/>
+        </w:rPr>
+        <w:t>roverava da li je igra završena (budući da je korišćena 4x4 tabla, dolazi do kraja igre kada je odigran 64. potez)</w:t>
       </w:r>
       <w:r>
         <w:rPr>
@@ -468,37 +1271,296 @@
         </w:rPr>
         <w:t>.</w:t>
       </w:r>
-    </w:p>
-    <w:p>
-      <w:pPr>
-        <w:rPr>
-          <w:sz w:val="24"/>
-          <w:szCs w:val="24"/>
-          <w:lang w:val="sr-Latn-RS"/>
-        </w:rPr>
-      </w:pPr>
-    </w:p>
-    <w:p>
-      <w:pPr>
-        <w:rPr>
-          <w:i/>
-          <w:iCs/>
-          <w:color w:val="FF0000"/>
-          <w:sz w:val="24"/>
-          <w:szCs w:val="24"/>
-          <w:lang w:val="sr-Latn-RS"/>
-        </w:rPr>
-      </w:pPr>
-      <w:r>
-        <w:rPr>
-          <w:i/>
-          <w:iCs/>
-          <w:color w:val="FF0000"/>
-          <w:sz w:val="24"/>
-          <w:szCs w:val="24"/>
-          <w:lang w:val="sr-Latn-RS"/>
-        </w:rPr>
-        <w:t>krajIgre ()</w:t>
+      <w:r>
+        <w:rPr>
+          <w:sz w:val="24"/>
+          <w:szCs w:val="24"/>
+          <w:lang w:val="sr-Latn-RS"/>
+        </w:rPr>
+        <w:t xml:space="preserve"> Kada se odigra 64. potez poziva se funkcija Pobednik kojoj ce biti kao argument prosledjena popunjena tabla.</w:t>
+      </w:r>
+    </w:p>
+    <w:p>
+      <w:pPr>
+        <w:rPr>
+          <w:sz w:val="24"/>
+          <w:szCs w:val="24"/>
+          <w:lang w:val="sr-Latn-RS"/>
+        </w:rPr>
+      </w:pPr>
+    </w:p>
+    <w:p>
+      <w:pPr>
+        <w:rPr>
+          <w:sz w:val="24"/>
+          <w:szCs w:val="24"/>
+          <w:lang w:val="sr-Latn-RS"/>
+        </w:rPr>
+      </w:pPr>
+    </w:p>
+    <w:p>
+      <w:pPr>
+        <w:rPr>
+          <w:i/>
+          <w:iCs/>
+          <w:color w:val="FF0000"/>
+          <w:sz w:val="24"/>
+          <w:szCs w:val="24"/>
+          <w:lang w:val="sr-Latn-RS"/>
+        </w:rPr>
+      </w:pPr>
+      <w:r>
+        <w:rPr>
+          <w:i/>
+          <w:iCs/>
+          <w:color w:val="FF0000"/>
+          <w:sz w:val="24"/>
+          <w:szCs w:val="24"/>
+          <w:lang w:val="sr-Latn-RS"/>
+        </w:rPr>
+        <w:t>Pobednik(lista)</w:t>
+      </w:r>
+    </w:p>
+    <w:p>
+      <w:pPr>
+        <w:rPr>
+          <w:i/>
+          <w:iCs/>
+          <w:color w:val="FF0000"/>
+          <w:sz w:val="24"/>
+          <w:szCs w:val="24"/>
+          <w:lang w:val="sr-Latn-RS"/>
+        </w:rPr>
+      </w:pPr>
+      <w:r>
+        <w:rPr>
+          <w:sz w:val="24"/>
+          <w:szCs w:val="24"/>
+          <w:lang w:val="sr-Latn-RS"/>
+        </w:rPr>
+        <w:t>Konacna funkcija za proglasenje pobednika kojoj se prosledjuje cela tabla. Uz pomoc funkcije xILIo koja kao argument poziva funkciju proveriPobednika, ciji je argument cela tabla, odredjuje da li u odigranoj tabli imamo vise poklapanja X-a ili O-ksa.</w:t>
+      </w:r>
+    </w:p>
+    <w:p>
+      <w:pPr>
+        <w:rPr>
+          <w:i/>
+          <w:iCs/>
+          <w:color w:val="FF0000"/>
+          <w:sz w:val="24"/>
+          <w:szCs w:val="24"/>
+          <w:lang w:val="sr-Latn-RS"/>
+        </w:rPr>
+      </w:pPr>
+      <w:r>
+        <w:rPr>
+          <w:i/>
+          <w:iCs/>
+          <w:color w:val="FF0000"/>
+          <w:sz w:val="24"/>
+          <w:szCs w:val="24"/>
+          <w:lang w:val="sr-Latn-RS"/>
+        </w:rPr>
+        <w:t>xILIo(lista element)</w:t>
+      </w:r>
+    </w:p>
+    <w:p>
+      <w:pPr>
+        <w:rPr>
+          <w:sz w:val="24"/>
+          <w:szCs w:val="24"/>
+          <w:lang w:val="sr-Latn-RS"/>
+        </w:rPr>
+      </w:pPr>
+      <w:r>
+        <w:rPr>
+          <w:sz w:val="24"/>
+          <w:szCs w:val="24"/>
+          <w:lang w:val="sr-Latn-RS"/>
+        </w:rPr>
+        <w:t>Broji koliko X-eva i O-kseva ima u prosledjenoj listi, argument element predstavlja karakter za koji proverava broj poklapanja u prosledjenoj listi.</w:t>
+      </w:r>
+    </w:p>
+    <w:p>
+      <w:pPr>
+        <w:rPr>
+          <w:i/>
+          <w:iCs/>
+          <w:color w:val="FF0000"/>
+          <w:sz w:val="24"/>
+          <w:szCs w:val="24"/>
+          <w:lang w:val="sr-Latn-RS"/>
+        </w:rPr>
+      </w:pPr>
+    </w:p>
+    <w:p>
+      <w:pPr>
+        <w:rPr>
+          <w:i/>
+          <w:iCs/>
+          <w:color w:val="FF0000"/>
+          <w:sz w:val="24"/>
+          <w:szCs w:val="24"/>
+          <w:lang w:val="sr-Latn-RS"/>
+        </w:rPr>
+      </w:pPr>
+      <w:r>
+        <w:rPr>
+          <w:i/>
+          <w:iCs/>
+          <w:color w:val="FF0000"/>
+          <w:sz w:val="24"/>
+          <w:szCs w:val="24"/>
+          <w:lang w:val="sr-Latn-RS"/>
+        </w:rPr>
+        <w:t>proveriPobednika(lista)</w:t>
+      </w:r>
+    </w:p>
+    <w:p>
+      <w:pPr>
+        <w:rPr>
+          <w:i/>
+          <w:iCs/>
+          <w:color w:val="FF0000"/>
+          <w:sz w:val="24"/>
+          <w:szCs w:val="24"/>
+          <w:lang w:val="sr-Latn-RS"/>
+        </w:rPr>
+      </w:pPr>
+      <w:r>
+        <w:rPr>
+          <w:sz w:val="24"/>
+          <w:szCs w:val="24"/>
+          <w:lang w:val="sr-Latn-RS"/>
+        </w:rPr>
+        <w:t>Ovo je funkcija kojoj se prosledjuje cela tabla u kojoj se 3 puta poziva funkcija proveriZaKolone ali sa razlicitim argumentima kako bi</w:t>
+      </w:r>
+      <w:r>
+        <w:rPr>
+          <w:sz w:val="24"/>
+          <w:szCs w:val="24"/>
+          <w:lang w:val="sr-Latn-RS"/>
+        </w:rPr>
+        <w:t xml:space="preserve"> svaka od</w:t>
+      </w:r>
+      <w:r>
+        <w:rPr>
+          <w:sz w:val="24"/>
+          <w:szCs w:val="24"/>
+          <w:lang w:val="sr-Latn-RS"/>
+        </w:rPr>
+        <w:t xml:space="preserve"> </w:t>
+      </w:r>
+      <w:r>
+        <w:rPr>
+          <w:sz w:val="24"/>
+          <w:szCs w:val="24"/>
+          <w:lang w:val="sr-Latn-RS"/>
+        </w:rPr>
+        <w:t>njih</w:t>
+      </w:r>
+      <w:r>
+        <w:rPr>
+          <w:sz w:val="24"/>
+          <w:szCs w:val="24"/>
+          <w:lang w:val="sr-Latn-RS"/>
+        </w:rPr>
+        <w:t xml:space="preserve"> </w:t>
+      </w:r>
+      <w:r>
+        <w:rPr>
+          <w:sz w:val="24"/>
+          <w:szCs w:val="24"/>
+          <w:lang w:val="sr-Latn-RS"/>
+        </w:rPr>
+        <w:t>napravila posebnu listu x-eva i o-kseva zbog provere poklapanja po koloni, redu i dijagonali. Povratak iz ovih listi appenduje u novu listu.</w:t>
+      </w:r>
+    </w:p>
+    <w:p>
+      <w:pPr>
+        <w:rPr>
+          <w:i/>
+          <w:iCs/>
+          <w:color w:val="FF0000"/>
+          <w:sz w:val="24"/>
+          <w:szCs w:val="24"/>
+          <w:lang w:val="sr-Latn-RS"/>
+        </w:rPr>
+      </w:pPr>
+    </w:p>
+    <w:p>
+      <w:pPr>
+        <w:rPr>
+          <w:i/>
+          <w:iCs/>
+          <w:color w:val="FF0000"/>
+          <w:sz w:val="24"/>
+          <w:szCs w:val="24"/>
+          <w:lang w:val="sr-Latn-RS"/>
+        </w:rPr>
+      </w:pPr>
+      <w:r>
+        <w:rPr>
+          <w:i/>
+          <w:iCs/>
+          <w:color w:val="FF0000"/>
+          <w:sz w:val="24"/>
+          <w:szCs w:val="24"/>
+          <w:lang w:val="sr-Latn-RS"/>
+        </w:rPr>
+        <w:t>proveriZaKolone(lista)</w:t>
+      </w:r>
+    </w:p>
+    <w:p>
+      <w:pPr>
+        <w:rPr>
+          <w:sz w:val="24"/>
+          <w:szCs w:val="24"/>
+          <w:lang w:val="sr-Latn-RS"/>
+        </w:rPr>
+      </w:pPr>
+      <w:r>
+        <w:rPr>
+          <w:sz w:val="24"/>
+          <w:szCs w:val="24"/>
+          <w:lang w:val="sr-Latn-RS"/>
+        </w:rPr>
+        <w:t>Ovoj funkciji se prosledjuje cela tabla, iz koje se poziva funkcija proveriZaKolonePomocna zbog rekurzije</w:t>
+      </w:r>
+    </w:p>
+    <w:p>
+      <w:pPr>
+        <w:rPr>
+          <w:i/>
+          <w:iCs/>
+          <w:color w:val="FF0000"/>
+          <w:sz w:val="24"/>
+          <w:szCs w:val="24"/>
+          <w:lang w:val="sr-Latn-RS"/>
+        </w:rPr>
+      </w:pPr>
+    </w:p>
+    <w:p>
+      <w:pPr>
+        <w:rPr>
+          <w:i/>
+          <w:iCs/>
+          <w:color w:val="FF0000"/>
+          <w:sz w:val="24"/>
+          <w:szCs w:val="24"/>
+          <w:lang w:val="sr-Latn-RS"/>
+        </w:rPr>
+      </w:pPr>
+      <w:r>
+        <w:rPr>
+          <w:i/>
+          <w:iCs/>
+          <w:color w:val="FF0000"/>
+          <w:sz w:val="24"/>
+          <w:szCs w:val="24"/>
+          <w:lang w:val="sr-Latn-RS"/>
+        </w:rPr>
+        <w:t>proveriZaKolonePomocna(lista)</w:t>
       </w:r>
     </w:p>
     <w:p>
@@ -523,15 +1585,67 @@
           <w:szCs w:val="24"/>
           <w:lang w:val="sr-Latn-RS"/>
         </w:rPr>
-        <w:t>roverava da li je igra završena (budući da je korišćena 4x4 tabla, dolazi do kraja igre kada je odigran 64. potez)</w:t>
-      </w:r>
-      <w:r>
-        <w:rPr>
-          <w:sz w:val="24"/>
-          <w:szCs w:val="24"/>
-          <w:lang w:val="sr-Latn-RS"/>
-        </w:rPr>
-        <w:t>.</w:t>
+        <w:t>omocna funkcija za funkciju proveriZaKolone kojoj se prosledjuje jedna lista koja se sastoji od 4 podliste. Ova funkcija poziva funkciju proveriJednakostListe kako bi se proverilo da li su ugnjezdene 4 liste sekvence od 4 ista elementa (X ili O). Ova funkcija vraca listu x-eva i o-kseva.</w:t>
+      </w:r>
+    </w:p>
+    <w:p>
+      <w:pPr>
+        <w:rPr>
+          <w:i/>
+          <w:iCs/>
+          <w:color w:val="FF0000"/>
+          <w:sz w:val="24"/>
+          <w:szCs w:val="24"/>
+          <w:lang w:val="sr-Latn-RS"/>
+        </w:rPr>
+      </w:pPr>
+    </w:p>
+    <w:p>
+      <w:pPr>
+        <w:rPr>
+          <w:i/>
+          <w:iCs/>
+          <w:color w:val="FF0000"/>
+          <w:sz w:val="24"/>
+          <w:szCs w:val="24"/>
+          <w:lang w:val="sr-Latn-RS"/>
+        </w:rPr>
+      </w:pPr>
+      <w:r>
+        <w:rPr>
+          <w:i/>
+          <w:iCs/>
+          <w:color w:val="FF0000"/>
+          <w:sz w:val="24"/>
+          <w:szCs w:val="24"/>
+          <w:lang w:val="sr-Latn-RS"/>
+        </w:rPr>
+        <w:t>proveriJednakostListe(lista element)</w:t>
+      </w:r>
+    </w:p>
+    <w:p>
+      <w:pPr>
+        <w:rPr>
+          <w:sz w:val="24"/>
+          <w:szCs w:val="24"/>
+          <w:lang w:val="sr-Latn-RS"/>
+        </w:rPr>
+      </w:pPr>
+      <w:r>
+        <w:rPr>
+          <w:sz w:val="24"/>
+          <w:szCs w:val="24"/>
+          <w:lang w:val="sr-Latn-RS"/>
+        </w:rPr>
+        <w:t xml:space="preserve">Proverava </w:t>
+      </w:r>
+      <w:r>
+        <w:rPr>
+          <w:sz w:val="24"/>
+          <w:szCs w:val="24"/>
+          <w:lang w:val="sr-Latn-RS"/>
+        </w:rPr>
+        <w:t>da li su elementi u jednoj listi jednaki sa prosledjenik elementom koji je argument funkcije (X ili O). Vraca X ukoliko su svi elementi liste X, vraca O ukoliko su svi elementi liste O</w:t>
       </w:r>
     </w:p>
     <w:p>
@@ -624,105 +1738,41 @@
           <w:szCs w:val="24"/>
           <w:lang w:val="sr-Latn-RS"/>
         </w:rPr>
-        <w:t>V</w:t>
-      </w:r>
-      <w:r>
-        <w:rPr>
-          <w:sz w:val="24"/>
-          <w:szCs w:val="24"/>
-          <w:lang w:val="sr-Latn-RS"/>
-        </w:rPr>
-        <w:t>raća n-ti element niza</w:t>
-      </w:r>
-      <w:r>
-        <w:rPr>
-          <w:sz w:val="24"/>
-          <w:szCs w:val="24"/>
-          <w:lang w:val="sr-Latn-RS"/>
-        </w:rPr>
-        <w:t>. Argumenti: br</w:t>
-      </w:r>
-      <w:r>
-        <w:rPr>
-          <w:sz w:val="24"/>
-          <w:szCs w:val="24"/>
-          <w:lang w:val="sr-Latn-RS"/>
-        </w:rPr>
-        <w:t>Reda</w:t>
-      </w:r>
-      <w:r>
-        <w:rPr>
-          <w:sz w:val="24"/>
-          <w:szCs w:val="24"/>
-          <w:lang w:val="sr-Latn-RS"/>
-        </w:rPr>
-        <w:t xml:space="preserve"> – broj elementa niza; matrica – niz</w:t>
-      </w:r>
-      <w:r>
-        <w:rPr>
-          <w:sz w:val="24"/>
-          <w:szCs w:val="24"/>
-          <w:lang w:val="sr-Latn-RS"/>
-        </w:rPr>
-        <w:t>.</w:t>
-      </w:r>
-      <w:r>
-        <w:rPr>
-          <w:sz w:val="24"/>
-          <w:szCs w:val="24"/>
-          <w:lang w:val="sr-Latn-RS"/>
-        </w:rPr>
-        <w:t xml:space="preserve"> </w:t>
-      </w:r>
-    </w:p>
-    <w:p>
-      <w:pPr>
-        <w:rPr>
-          <w:sz w:val="24"/>
-          <w:szCs w:val="24"/>
-          <w:lang w:val="sr-Latn-RS"/>
-        </w:rPr>
-      </w:pPr>
-    </w:p>
-    <w:p>
-      <w:pPr>
-        <w:rPr>
-          <w:sz w:val="24"/>
-          <w:szCs w:val="24"/>
-          <w:lang w:val="sr-Latn-RS"/>
-        </w:rPr>
-      </w:pPr>
-    </w:p>
-    <w:p>
-      <w:pPr>
-        <w:rPr>
-          <w:sz w:val="24"/>
-          <w:szCs w:val="24"/>
-          <w:lang w:val="sr-Latn-RS"/>
-        </w:rPr>
-      </w:pPr>
-    </w:p>
-    <w:p>
-      <w:pPr>
-        <w:rPr>
-          <w:i/>
-          <w:iCs/>
-          <w:color w:val="FF0000"/>
-          <w:sz w:val="24"/>
-          <w:szCs w:val="24"/>
-          <w:lang w:val="sr-Latn-RS"/>
-        </w:rPr>
-      </w:pPr>
-      <w:r>
-        <w:rPr>
-          <w:i/>
-          <w:iCs/>
-          <w:color w:val="FF0000"/>
-          <w:sz w:val="24"/>
-          <w:szCs w:val="24"/>
-          <w:lang w:val="sr-Latn-RS"/>
-        </w:rPr>
-        <w:lastRenderedPageBreak/>
+        <w:t xml:space="preserve">Vraća n-ti element niza. Argumenti: brReda – broj elementa niza; matrica – niz. </w:t>
+      </w:r>
+    </w:p>
+    <w:p>
+      <w:pPr>
+        <w:rPr>
+          <w:i/>
+          <w:iCs/>
+          <w:color w:val="FF0000"/>
+          <w:sz w:val="24"/>
+          <w:szCs w:val="24"/>
+          <w:lang w:val="sr-Latn-RS"/>
+        </w:rPr>
+      </w:pPr>
+    </w:p>
+    <w:p>
+      <w:pPr>
+        <w:rPr>
+          <w:i/>
+          <w:iCs/>
+          <w:color w:val="FF0000"/>
+          <w:sz w:val="24"/>
+          <w:szCs w:val="24"/>
+          <w:lang w:val="sr-Latn-RS"/>
+        </w:rPr>
+      </w:pPr>
+      <w:r>
+        <w:rPr>
+          <w:i/>
+          <w:iCs/>
+          <w:color w:val="FF0000"/>
+          <w:sz w:val="24"/>
+          <w:szCs w:val="24"/>
+          <w:lang w:val="sr-Latn-RS"/>
+        </w:rPr>
         <w:t xml:space="preserve">proveriValidan (stub) </w:t>
       </w:r>
     </w:p>
@@ -1500,7 +2550,6 @@
           <w:szCs w:val="18"/>
           <w:shd w:val="clear" w:color="auto" w:fill="E6FFED"/>
         </w:rPr>
-        <w:lastRenderedPageBreak/>
         <w:t xml:space="preserve"> </w:t>
       </w:r>
       <w:proofErr w:type="spellStart"/>
@@ -1971,17 +3020,7 @@
           <w:szCs w:val="24"/>
           <w:shd w:val="clear" w:color="auto" w:fill="E6FFED"/>
         </w:rPr>
-        <w:t>k</w:t>
-      </w:r>
-      <w:r>
-        <w:rPr>
-          <w:rFonts w:cstheme="minorHAnsi"/>
-          <w:color w:val="24292E"/>
-          <w:sz w:val="24"/>
-          <w:szCs w:val="24"/>
-          <w:shd w:val="clear" w:color="auto" w:fill="E6FFED"/>
-        </w:rPr>
-        <w:t>onvertuje</w:t>
+        <w:t>konvertuje</w:t>
       </w:r>
       <w:proofErr w:type="spellEnd"/>
       <w:r>
@@ -2014,7 +3053,29 @@
           <w:szCs w:val="24"/>
           <w:shd w:val="clear" w:color="auto" w:fill="E6FFED"/>
         </w:rPr>
-        <w:t xml:space="preserve"> C u (3 0)).</w:t>
+        <w:t xml:space="preserve"> </w:t>
+      </w:r>
+      <w:proofErr w:type="spellStart"/>
+      <w:r>
+        <w:rPr>
+          <w:rFonts w:cstheme="minorHAnsi"/>
+          <w:color w:val="24292E"/>
+          <w:sz w:val="24"/>
+          <w:szCs w:val="24"/>
+          <w:shd w:val="clear" w:color="auto" w:fill="E6FFED"/>
+        </w:rPr>
+        <w:t>C u</w:t>
+      </w:r>
+      <w:proofErr w:type="spellEnd"/>
+      <w:r>
+        <w:rPr>
+          <w:rFonts w:cstheme="minorHAnsi"/>
+          <w:color w:val="24292E"/>
+          <w:sz w:val="24"/>
+          <w:szCs w:val="24"/>
+          <w:shd w:val="clear" w:color="auto" w:fill="E6FFED"/>
+        </w:rPr>
+        <w:t xml:space="preserve"> (3 0)).</w:t>
       </w:r>
     </w:p>
     <w:p>
@@ -3066,23 +4127,42 @@
     <w:p>
       <w:pPr>
         <w:rPr>
-          <w:i/>
-          <w:iCs/>
-          <w:color w:val="FF0000"/>
-          <w:sz w:val="24"/>
-          <w:szCs w:val="24"/>
-          <w:lang w:val="sr-Latn-RS"/>
-        </w:rPr>
-      </w:pPr>
-      <w:r>
-        <w:rPr>
-          <w:i/>
-          <w:iCs/>
-          <w:color w:val="FF0000"/>
-          <w:sz w:val="24"/>
-          <w:szCs w:val="24"/>
-          <w:lang w:val="sr-Latn-RS"/>
-        </w:rPr>
+          <w:sz w:val="24"/>
+          <w:szCs w:val="24"/>
+          <w:lang w:val="sr-Latn-RS"/>
+        </w:rPr>
+      </w:pPr>
+    </w:p>
+    <w:p>
+      <w:pPr>
+        <w:rPr>
+          <w:sz w:val="24"/>
+          <w:szCs w:val="24"/>
+          <w:lang w:val="sr-Latn-RS"/>
+        </w:rPr>
+      </w:pPr>
+    </w:p>
+    <w:p>
+      <w:pPr>
+        <w:rPr>
+          <w:i/>
+          <w:iCs/>
+          <w:color w:val="FF0000"/>
+          <w:sz w:val="24"/>
+          <w:szCs w:val="24"/>
+          <w:lang w:val="sr-Latn-RS"/>
+        </w:rPr>
+      </w:pPr>
+      <w:r>
+        <w:rPr>
+          <w:i/>
+          <w:iCs/>
+          <w:color w:val="FF0000"/>
+          <w:sz w:val="24"/>
+          <w:szCs w:val="24"/>
+          <w:lang w:val="sr-Latn-RS"/>
+        </w:rPr>
+        <w:lastRenderedPageBreak/>
         <w:t>sviMoguciPotezi (globalSlova)</w:t>
       </w:r>
     </w:p>
@@ -3171,7 +4251,7 @@
 </file>
 
 <file path=word/styles.xml><?xml version="1.0" encoding="utf-8"?>
-<w:styles xmlns:mc="http://schemas.openxmlformats.org/markup-compatibility/2006" xmlns:r="http://schemas.openxmlformats.org/officeDocument/2006/relationships" xmlns:w="http://schemas.openxmlformats.org/wordprocessingml/2006/main" xmlns:w14="http://schemas.microsoft.com/office/word/2010/wordml" xmlns:w15="http://schemas.microsoft.com/office/word/2012/wordml" xmlns:w16cex="http://schemas.microsoft.com/office/word/2018/wordml/cex" xmlns:w16cid="http://schemas.microsoft.com/office/word/2016/wordml/cid" xmlns:w16="http://schemas.microsoft.com/office/word/2018/wordml" xmlns:w16se="http://schemas.microsoft.com/office/word/2015/wordml/symex" mc:Ignorable="w14 w15 w16se w16cid w16 w16cex">
+<w:styles xmlns:mc="http://schemas.openxmlformats.org/markup-compatibility/2006" xmlns:r="http://schemas.openxmlformats.org/officeDocument/2006/relationships" xmlns:w="http://schemas.openxmlformats.org/wordprocessingml/2006/main" xmlns:w14="http://schemas.microsoft.com/office/word/2010/wordml" xmlns:w15="http://schemas.microsoft.com/office/word/2012/wordml" mc:Ignorable="w14 w15">
   <w:docDefaults>
     <w:rPrDefault>
       <w:rPr>
@@ -3187,7 +4267,7 @@
       </w:pPr>
     </w:pPrDefault>
   </w:docDefaults>
-  <w:latentStyles w:defLockedState="0" w:defUIPriority="99" w:defSemiHidden="0" w:defUnhideWhenUsed="0" w:defQFormat="0" w:count="376">
+  <w:latentStyles w:defLockedState="0" w:defUIPriority="99" w:defSemiHidden="0" w:defUnhideWhenUsed="0" w:defQFormat="0" w:count="371">
     <w:lsdException w:name="Normal" w:uiPriority="0" w:qFormat="1"/>
     <w:lsdException w:name="heading 1" w:uiPriority="9" w:qFormat="1"/>
     <w:lsdException w:name="heading 2" w:semiHidden="1" w:uiPriority="9" w:unhideWhenUsed="1" w:qFormat="1"/>
@@ -3293,6 +4373,7 @@
     <w:lsdException w:name="HTML Sample" w:semiHidden="1" w:unhideWhenUsed="1"/>
     <w:lsdException w:name="HTML Typewriter" w:semiHidden="1" w:unhideWhenUsed="1"/>
     <w:lsdException w:name="HTML Variable" w:semiHidden="1" w:unhideWhenUsed="1"/>
+    <w:lsdException w:name="Normal Table" w:semiHidden="1" w:unhideWhenUsed="1"/>
     <w:lsdException w:name="annotation subject" w:semiHidden="1" w:unhideWhenUsed="1"/>
     <w:lsdException w:name="No List" w:semiHidden="1" w:unhideWhenUsed="1"/>
     <w:lsdException w:name="Outline List 1" w:semiHidden="1" w:unhideWhenUsed="1"/>
@@ -3335,8 +4416,11 @@
     <w:lsdException w:name="Table Contemporary" w:semiHidden="1" w:unhideWhenUsed="1"/>
     <w:lsdException w:name="Table Elegant" w:semiHidden="1" w:unhideWhenUsed="1"/>
     <w:lsdException w:name="Table Professional" w:semiHidden="1" w:unhideWhenUsed="1"/>
+    <w:lsdException w:name="Table Subtle 1" w:semiHidden="1" w:unhideWhenUsed="1"/>
     <w:lsdException w:name="Table Subtle 2" w:semiHidden="1" w:unhideWhenUsed="1"/>
     <w:lsdException w:name="Table Web 1" w:semiHidden="1" w:unhideWhenUsed="1"/>
+    <w:lsdException w:name="Table Web 2" w:semiHidden="1" w:unhideWhenUsed="1"/>
+    <w:lsdException w:name="Table Web 3" w:semiHidden="1" w:unhideWhenUsed="1"/>
     <w:lsdException w:name="Balloon Text" w:semiHidden="1" w:unhideWhenUsed="1"/>
     <w:lsdException w:name="Table Grid" w:uiPriority="39"/>
     <w:lsdException w:name="Table Theme" w:semiHidden="1" w:unhideWhenUsed="1"/>
@@ -3555,11 +4639,6 @@
     <w:lsdException w:name="List Table 5 Dark Accent 6" w:uiPriority="50"/>
     <w:lsdException w:name="List Table 6 Colorful Accent 6" w:uiPriority="51"/>
     <w:lsdException w:name="List Table 7 Colorful Accent 6" w:uiPriority="52"/>
-    <w:lsdException w:name="Mention" w:semiHidden="1" w:unhideWhenUsed="1"/>
-    <w:lsdException w:name="Smart Hyperlink" w:semiHidden="1" w:unhideWhenUsed="1"/>
-    <w:lsdException w:name="Hashtag" w:semiHidden="1" w:unhideWhenUsed="1"/>
-    <w:lsdException w:name="Unresolved Mention" w:semiHidden="1" w:unhideWhenUsed="1"/>
-    <w:lsdException w:name="Smart Link" w:semiHidden="1" w:unhideWhenUsed="1"/>
   </w:latentStyles>
   <w:style w:type="paragraph" w:default="1" w:styleId="Normal">
     <w:name w:val="Normal"/>

</xml_diff>

<commit_message>
Dodat min-max i alfa-beta za primer sa slajdova
</commit_message>
<xml_diff>
--- a/Izvestaj.docx
+++ b/Izvestaj.docx
@@ -1,6 +1,6 @@
 
 <file path=word/document.xml><?xml version="1.0" encoding="utf-8"?>
-<w:document xmlns:wpc="http://schemas.microsoft.com/office/word/2010/wordprocessingCanvas" xmlns:mc="http://schemas.openxmlformats.org/markup-compatibility/2006" xmlns:o="urn:schemas-microsoft-com:office:office" xmlns:r="http://schemas.openxmlformats.org/officeDocument/2006/relationships" xmlns:m="http://schemas.openxmlformats.org/officeDocument/2006/math" xmlns:v="urn:schemas-microsoft-com:vml" xmlns:wp14="http://schemas.microsoft.com/office/word/2010/wordprocessingDrawing" xmlns:wp="http://schemas.openxmlformats.org/drawingml/2006/wordprocessingDrawing" xmlns:w10="urn:schemas-microsoft-com:office:word" xmlns:w="http://schemas.openxmlformats.org/wordprocessingml/2006/main" xmlns:w14="http://schemas.microsoft.com/office/word/2010/wordml" xmlns:w15="http://schemas.microsoft.com/office/word/2012/wordml" xmlns:wpg="http://schemas.microsoft.com/office/word/2010/wordprocessingGroup" xmlns:wpi="http://schemas.microsoft.com/office/word/2010/wordprocessingInk" xmlns:wne="http://schemas.microsoft.com/office/word/2006/wordml" xmlns:wps="http://schemas.microsoft.com/office/word/2010/wordprocessingShape" mc:Ignorable="w14 w15 wp14">
+<w:document xmlns:wpc="http://schemas.microsoft.com/office/word/2010/wordprocessingCanvas" xmlns:cx="http://schemas.microsoft.com/office/drawing/2014/chartex" xmlns:cx1="http://schemas.microsoft.com/office/drawing/2015/9/8/chartex" xmlns:cx2="http://schemas.microsoft.com/office/drawing/2015/10/21/chartex" xmlns:cx3="http://schemas.microsoft.com/office/drawing/2016/5/9/chartex" xmlns:cx4="http://schemas.microsoft.com/office/drawing/2016/5/10/chartex" xmlns:cx5="http://schemas.microsoft.com/office/drawing/2016/5/11/chartex" xmlns:cx6="http://schemas.microsoft.com/office/drawing/2016/5/12/chartex" xmlns:cx7="http://schemas.microsoft.com/office/drawing/2016/5/13/chartex" xmlns:cx8="http://schemas.microsoft.com/office/drawing/2016/5/14/chartex" xmlns:mc="http://schemas.openxmlformats.org/markup-compatibility/2006" xmlns:aink="http://schemas.microsoft.com/office/drawing/2016/ink" xmlns:am3d="http://schemas.microsoft.com/office/drawing/2017/model3d" xmlns:o="urn:schemas-microsoft-com:office:office" xmlns:r="http://schemas.openxmlformats.org/officeDocument/2006/relationships" xmlns:m="http://schemas.openxmlformats.org/officeDocument/2006/math" xmlns:v="urn:schemas-microsoft-com:vml" xmlns:wp14="http://schemas.microsoft.com/office/word/2010/wordprocessingDrawing" xmlns:wp="http://schemas.openxmlformats.org/drawingml/2006/wordprocessingDrawing" xmlns:w10="urn:schemas-microsoft-com:office:word" xmlns:w="http://schemas.openxmlformats.org/wordprocessingml/2006/main" xmlns:w14="http://schemas.microsoft.com/office/word/2010/wordml" xmlns:w15="http://schemas.microsoft.com/office/word/2012/wordml" xmlns:w16cex="http://schemas.microsoft.com/office/word/2018/wordml/cex" xmlns:w16cid="http://schemas.microsoft.com/office/word/2016/wordml/cid" xmlns:w16="http://schemas.microsoft.com/office/word/2018/wordml" xmlns:w16se="http://schemas.microsoft.com/office/word/2015/wordml/symex" xmlns:wpg="http://schemas.microsoft.com/office/word/2010/wordprocessingGroup" xmlns:wpi="http://schemas.microsoft.com/office/word/2010/wordprocessingInk" xmlns:wne="http://schemas.microsoft.com/office/word/2006/wordml" xmlns:wps="http://schemas.microsoft.com/office/word/2010/wordprocessingShape" mc:Ignorable="w14 w15 w16se w16cid w16 w16cex wp14">
   <w:body>
     <w:p>
       <w:pPr>
@@ -120,8 +120,6 @@
           <w:lang w:val="sr-Latn-RS"/>
         </w:rPr>
       </w:pPr>
-      <w:bookmarkStart w:id="0" w:name="_GoBack"/>
-      <w:bookmarkEnd w:id="0"/>
     </w:p>
     <w:p>
       <w:pPr>
@@ -696,15 +694,7 @@
           <w:szCs w:val="24"/>
           <w:lang w:val="sr-Latn-RS"/>
         </w:rPr>
-        <w:t>Kako funkcija vratiRed ne bi vracala iste elemente svaki put, ova funkcija to resava.</w:t>
-      </w:r>
-      <w:r>
-        <w:rPr>
-          <w:sz w:val="24"/>
-          <w:szCs w:val="24"/>
-          <w:lang w:val="sr-Latn-RS"/>
-        </w:rPr>
-        <w:t xml:space="preserve"> Poziva funkciju brisiRed, kako bi se rekurzivno primenilo brisanje za svaku od 4 podlista glavne table.</w:t>
+        <w:t>Kako funkcija vratiRed ne bi vracala iste elemente svaki put, ova funkcija to resava. Poziva funkciju brisiRed, kako bi se rekurzivno primenilo brisanje za svaku od 4 podlista glavne table.</w:t>
       </w:r>
     </w:p>
     <w:p>
@@ -1122,15 +1112,7 @@
           <w:szCs w:val="24"/>
           <w:lang w:val="sr-Latn-RS"/>
         </w:rPr>
-        <w:t>S</w:t>
-      </w:r>
-      <w:r>
-        <w:rPr>
-          <w:sz w:val="24"/>
-          <w:szCs w:val="24"/>
-          <w:lang w:val="sr-Latn-RS"/>
-        </w:rPr>
-        <w:t>luzi za prikazivanje slova iznad i ispod tabele. Poziva funkciju prikaziSlovaPomocna kako bi se nakon svakog cetvrtog elementa liste napravio razmak.</w:t>
+        <w:t>Sluzi za prikazivanje slova iznad i ispod tabele. Poziva funkciju prikaziSlovaPomocna kako bi se nakon svakog cetvrtog elementa liste napravio razmak.</w:t>
       </w:r>
     </w:p>
     <w:p>
@@ -1577,15 +1559,7 @@
           <w:szCs w:val="24"/>
           <w:lang w:val="sr-Latn-RS"/>
         </w:rPr>
-        <w:t>P</w:t>
-      </w:r>
-      <w:r>
-        <w:rPr>
-          <w:sz w:val="24"/>
-          <w:szCs w:val="24"/>
-          <w:lang w:val="sr-Latn-RS"/>
-        </w:rPr>
-        <w:t>omocna funkcija za funkciju proveriZaKolone kojoj se prosledjuje jedna lista koja se sastoji od 4 podliste. Ova funkcija poziva funkciju proveriJednakostListe kako bi se proverilo da li su ugnjezdene 4 liste sekvence od 4 ista elementa (X ili O). Ova funkcija vraca listu x-eva i o-kseva.</w:t>
+        <w:t>Pomocna funkcija za funkciju proveriZaKolone kojoj se prosledjuje jedna lista koja se sastoji od 4 podliste. Ova funkcija poziva funkciju proveriJednakostListe kako bi se proverilo da li su ugnjezdene 4 liste sekvence od 4 ista elementa (X ili O). Ova funkcija vraca listu x-eva i o-kseva.</w:t>
       </w:r>
     </w:p>
     <w:p>
@@ -1637,15 +1611,7 @@
           <w:szCs w:val="24"/>
           <w:lang w:val="sr-Latn-RS"/>
         </w:rPr>
-        <w:t xml:space="preserve">Proverava </w:t>
-      </w:r>
-      <w:r>
-        <w:rPr>
-          <w:sz w:val="24"/>
-          <w:szCs w:val="24"/>
-          <w:lang w:val="sr-Latn-RS"/>
-        </w:rPr>
-        <w:t>da li su elementi u jednoj listi jednaki sa prosledjenik elementom koji je argument funkcije (X ili O). Vraca X ukoliko su svi elementi liste X, vraca O ukoliko su svi elementi liste O</w:t>
+        <w:t>Proverava da li su elementi u jednoj listi jednaki sa prosledjenik elementom koji je argument funkcije (X ili O). Vraca X ukoliko su svi elementi liste X, vraca O ukoliko su svi elementi liste O</w:t>
       </w:r>
     </w:p>
     <w:p>
@@ -3053,29 +3019,7 @@
           <w:szCs w:val="24"/>
           <w:shd w:val="clear" w:color="auto" w:fill="E6FFED"/>
         </w:rPr>
-        <w:t xml:space="preserve"> </w:t>
-      </w:r>
-      <w:proofErr w:type="spellStart"/>
-      <w:r>
-        <w:rPr>
-          <w:rFonts w:cstheme="minorHAnsi"/>
-          <w:color w:val="24292E"/>
-          <w:sz w:val="24"/>
-          <w:szCs w:val="24"/>
-          <w:shd w:val="clear" w:color="auto" w:fill="E6FFED"/>
-        </w:rPr>
-        <w:t>C u</w:t>
-      </w:r>
-      <w:proofErr w:type="spellEnd"/>
-      <w:r>
-        <w:rPr>
-          <w:rFonts w:cstheme="minorHAnsi"/>
-          <w:color w:val="24292E"/>
-          <w:sz w:val="24"/>
-          <w:szCs w:val="24"/>
-          <w:shd w:val="clear" w:color="auto" w:fill="E6FFED"/>
-        </w:rPr>
-        <w:t xml:space="preserve"> (3 0)).</w:t>
+        <w:t xml:space="preserve"> C u (3 0)).</w:t>
       </w:r>
     </w:p>
     <w:p>
@@ -4239,6 +4183,82 @@
         </w:rPr>
         <w:t>.</w:t>
       </w:r>
+    </w:p>
+    <w:p>
+      <w:pPr>
+        <w:rPr>
+          <w:sz w:val="24"/>
+          <w:szCs w:val="24"/>
+          <w:lang w:val="sr-Latn-RS"/>
+        </w:rPr>
+      </w:pPr>
+    </w:p>
+    <w:p>
+      <w:pPr>
+        <w:rPr>
+          <w:i/>
+          <w:iCs/>
+          <w:color w:val="FF0000"/>
+          <w:sz w:val="24"/>
+          <w:szCs w:val="24"/>
+          <w:lang w:val="sr-Latn-RS"/>
+        </w:rPr>
+      </w:pPr>
+      <w:r>
+        <w:rPr>
+          <w:i/>
+          <w:iCs/>
+          <w:color w:val="FF0000"/>
+          <w:sz w:val="24"/>
+          <w:szCs w:val="24"/>
+          <w:lang w:val="sr-Latn-RS"/>
+        </w:rPr>
+        <w:t>alfabeta (stanje graf alfa beta dubina maxdub rezultat minmax)</w:t>
+      </w:r>
+    </w:p>
+    <w:p>
+      <w:pPr>
+        <w:rPr>
+          <w:sz w:val="24"/>
+          <w:szCs w:val="24"/>
+          <w:lang w:val="sr-Latn-RS"/>
+        </w:rPr>
+      </w:pPr>
+      <w:r>
+        <w:rPr>
+          <w:sz w:val="24"/>
+          <w:szCs w:val="24"/>
+          <w:lang w:val="sr-Latn-RS"/>
+        </w:rPr>
+        <w:t xml:space="preserve">Vraća najbolji potez po min-max algoritmu sa alfa-beta odsecanjem. Stanje – trenutno stanje; graf – graf prelaza stanja (u projektu će se ovde pozivati funkcija za određivanje svih mogućih stanja na osnovu trenutnog stanja table); alfa – vrednost alfa (u početku kao argument se unosi veoma mala vrednost); beta – vrednost beta (u početku kao argument se unosi veoma velika vrednost); dubina – trenutna dubina (u početku se kao argument unosi 0); maxdub – maksimalna dubina; rezultat – ako je true, rezultat min-max algoritma vratiće stanje, ako je false, vratiće vrednost za taj čvor (heuristika); minmax – ako je true, radi se max, ako je false, radi se min (u početku se kao argument unosi true). </w:t>
+      </w:r>
+      <w:r>
+        <w:rPr>
+          <w:b/>
+          <w:bCs/>
+          <w:sz w:val="24"/>
+          <w:szCs w:val="24"/>
+          <w:lang w:val="sr-Latn-RS"/>
+        </w:rPr>
+        <w:t>Napomena</w:t>
+      </w:r>
+      <w:r>
+        <w:rPr>
+          <w:sz w:val="24"/>
+          <w:szCs w:val="24"/>
+          <w:lang w:val="sr-Latn-RS"/>
+        </w:rPr>
+        <w:t>: algoritam je napisan da radi za slučaj sa prezentacija (treba vratiti ,,B’’).</w:t>
+      </w:r>
+    </w:p>
+    <w:p>
+      <w:pPr>
+        <w:rPr>
+          <w:sz w:val="24"/>
+          <w:szCs w:val="24"/>
+          <w:lang w:val="sr-Latn-RS"/>
+        </w:rPr>
+      </w:pPr>
     </w:p>
     <w:sectPr>
       <w:pgSz w:w="12240" w:h="15840"/>
@@ -4251,7 +4271,7 @@
 </file>
 
 <file path=word/styles.xml><?xml version="1.0" encoding="utf-8"?>
-<w:styles xmlns:mc="http://schemas.openxmlformats.org/markup-compatibility/2006" xmlns:r="http://schemas.openxmlformats.org/officeDocument/2006/relationships" xmlns:w="http://schemas.openxmlformats.org/wordprocessingml/2006/main" xmlns:w14="http://schemas.microsoft.com/office/word/2010/wordml" xmlns:w15="http://schemas.microsoft.com/office/word/2012/wordml" mc:Ignorable="w14 w15">
+<w:styles xmlns:mc="http://schemas.openxmlformats.org/markup-compatibility/2006" xmlns:r="http://schemas.openxmlformats.org/officeDocument/2006/relationships" xmlns:w="http://schemas.openxmlformats.org/wordprocessingml/2006/main" xmlns:w14="http://schemas.microsoft.com/office/word/2010/wordml" xmlns:w15="http://schemas.microsoft.com/office/word/2012/wordml" xmlns:w16cex="http://schemas.microsoft.com/office/word/2018/wordml/cex" xmlns:w16cid="http://schemas.microsoft.com/office/word/2016/wordml/cid" xmlns:w16="http://schemas.microsoft.com/office/word/2018/wordml" xmlns:w16se="http://schemas.microsoft.com/office/word/2015/wordml/symex" mc:Ignorable="w14 w15 w16se w16cid w16 w16cex">
   <w:docDefaults>
     <w:rPrDefault>
       <w:rPr>
@@ -4267,7 +4287,7 @@
       </w:pPr>
     </w:pPrDefault>
   </w:docDefaults>
-  <w:latentStyles w:defLockedState="0" w:defUIPriority="99" w:defSemiHidden="0" w:defUnhideWhenUsed="0" w:defQFormat="0" w:count="371">
+  <w:latentStyles w:defLockedState="0" w:defUIPriority="99" w:defSemiHidden="0" w:defUnhideWhenUsed="0" w:defQFormat="0" w:count="376">
     <w:lsdException w:name="Normal" w:uiPriority="0" w:qFormat="1"/>
     <w:lsdException w:name="heading 1" w:uiPriority="9" w:qFormat="1"/>
     <w:lsdException w:name="heading 2" w:semiHidden="1" w:uiPriority="9" w:unhideWhenUsed="1" w:qFormat="1"/>
@@ -4373,7 +4393,6 @@
     <w:lsdException w:name="HTML Sample" w:semiHidden="1" w:unhideWhenUsed="1"/>
     <w:lsdException w:name="HTML Typewriter" w:semiHidden="1" w:unhideWhenUsed="1"/>
     <w:lsdException w:name="HTML Variable" w:semiHidden="1" w:unhideWhenUsed="1"/>
-    <w:lsdException w:name="Normal Table" w:semiHidden="1" w:unhideWhenUsed="1"/>
     <w:lsdException w:name="annotation subject" w:semiHidden="1" w:unhideWhenUsed="1"/>
     <w:lsdException w:name="No List" w:semiHidden="1" w:unhideWhenUsed="1"/>
     <w:lsdException w:name="Outline List 1" w:semiHidden="1" w:unhideWhenUsed="1"/>
@@ -4416,11 +4435,8 @@
     <w:lsdException w:name="Table Contemporary" w:semiHidden="1" w:unhideWhenUsed="1"/>
     <w:lsdException w:name="Table Elegant" w:semiHidden="1" w:unhideWhenUsed="1"/>
     <w:lsdException w:name="Table Professional" w:semiHidden="1" w:unhideWhenUsed="1"/>
-    <w:lsdException w:name="Table Subtle 1" w:semiHidden="1" w:unhideWhenUsed="1"/>
     <w:lsdException w:name="Table Subtle 2" w:semiHidden="1" w:unhideWhenUsed="1"/>
     <w:lsdException w:name="Table Web 1" w:semiHidden="1" w:unhideWhenUsed="1"/>
-    <w:lsdException w:name="Table Web 2" w:semiHidden="1" w:unhideWhenUsed="1"/>
-    <w:lsdException w:name="Table Web 3" w:semiHidden="1" w:unhideWhenUsed="1"/>
     <w:lsdException w:name="Balloon Text" w:semiHidden="1" w:unhideWhenUsed="1"/>
     <w:lsdException w:name="Table Grid" w:uiPriority="39"/>
     <w:lsdException w:name="Table Theme" w:semiHidden="1" w:unhideWhenUsed="1"/>
@@ -4639,6 +4655,11 @@
     <w:lsdException w:name="List Table 5 Dark Accent 6" w:uiPriority="50"/>
     <w:lsdException w:name="List Table 6 Colorful Accent 6" w:uiPriority="51"/>
     <w:lsdException w:name="List Table 7 Colorful Accent 6" w:uiPriority="52"/>
+    <w:lsdException w:name="Mention" w:semiHidden="1" w:unhideWhenUsed="1"/>
+    <w:lsdException w:name="Smart Hyperlink" w:semiHidden="1" w:unhideWhenUsed="1"/>
+    <w:lsdException w:name="Hashtag" w:semiHidden="1" w:unhideWhenUsed="1"/>
+    <w:lsdException w:name="Unresolved Mention" w:semiHidden="1" w:unhideWhenUsed="1"/>
+    <w:lsdException w:name="Smart Link" w:semiHidden="1" w:unhideWhenUsed="1"/>
   </w:latentStyles>
   <w:style w:type="paragraph" w:default="1" w:styleId="Normal">
     <w:name w:val="Normal"/>

</xml_diff>